<commit_message>
updated report and added firefox
</commit_message>
<xml_diff>
--- a/docs/тестирование_лаб3_отчёт.docx
+++ b/docs/тестирование_лаб3_отчёт.docx
@@ -291,23 +291,7 @@
           <w:color w:val="000000"/>
           <w:u w:val="none"/>
         </w:rPr>
-        <w:t>Вариант №23195: Ulmart</w:t>
-      </w:r>
-      <w:r>
-        <w:rPr>
-          <w:rStyle w:val="Style14"/>
-          <w:color w:val="000000"/>
-          <w:u w:val="none"/>
-        </w:rPr>
-        <w:t>s</w:t>
-      </w:r>
-      <w:r>
-        <w:rPr>
-          <w:rStyle w:val="Style14"/>
-          <w:color w:val="000000"/>
-          <w:u w:val="none"/>
-        </w:rPr>
-        <w:t xml:space="preserve">.ru. Продажа компьютеров и комплектующих, бытовой техники. - </w:t>
+        <w:t xml:space="preserve">Вариант №23195: Ulmarts.ru. Продажа компьютеров и комплектующих, бытовой техники. - </w:t>
       </w:r>
       <w:hyperlink r:id="rId3">
         <w:r>
@@ -342,38 +326,20 @@
         <w:rPr>
           <w:rFonts w:eastAsia="DengXian" w:cs="Arial"/>
         </w:rPr>
-        <w:t xml:space="preserve">Преподаватель: </w:t>
-      </w:r>
+        <w:t>Преподаватель: Яркеев Александр Сергеевич</w:t>
+      </w:r>
+    </w:p>
+    <w:p>
+      <w:pPr>
+        <w:pStyle w:val="Normal"/>
+        <w:jc w:val="center"/>
+        <w:rPr/>
+      </w:pPr>
       <w:r>
         <w:rPr>
           <w:rFonts w:eastAsia="DengXian" w:cs="Arial"/>
         </w:rPr>
-        <w:t>Яркеев Александр Сергеевич</w:t>
-      </w:r>
-    </w:p>
-    <w:p>
-      <w:pPr>
-        <w:pStyle w:val="Normal"/>
-        <w:jc w:val="center"/>
-        <w:rPr/>
-      </w:pPr>
-      <w:r>
-        <w:rPr>
-          <w:rFonts w:eastAsia="DengXian" w:cs="Arial"/>
-        </w:rPr>
-        <w:t xml:space="preserve">Выполнил: </w:t>
-      </w:r>
-      <w:r>
-        <w:rPr>
-          <w:rFonts w:eastAsia="DengXian" w:cs="Arial"/>
-        </w:rPr>
-        <w:t>Васькин Алексей Андреевич</w:t>
-      </w:r>
-      <w:r>
-        <w:rPr>
-          <w:rFonts w:eastAsia="DengXian" w:cs="Arial"/>
-        </w:rPr>
-        <w:t xml:space="preserve"> Р33112</w:t>
+        <w:t>Выполнил: Васькин Алексей Андреевич Р33112</w:t>
       </w:r>
     </w:p>
     <w:p>
@@ -801,19 +767,43 @@
         <w:rPr/>
       </w:pPr>
       <w:r>
+        <w:rPr>
+          <w:lang w:val="en-US"/>
+        </w:rPr>
+        <w:t>UseCases</w:t>
+      </w:r>
+    </w:p>
+    <w:p>
+      <w:pPr>
+        <w:pStyle w:val="Normal"/>
+        <w:jc w:val="left"/>
+        <w:rPr/>
+      </w:pPr>
+      <w:r>
+        <w:rPr/>
+      </w:r>
+    </w:p>
+    <w:p>
+      <w:pPr>
+        <w:pStyle w:val="1"/>
+        <w:jc w:val="center"/>
+        <w:rPr/>
+      </w:pPr>
+      <w:r>
+        <w:rPr/>
         <w:drawing>
-          <wp:anchor behindDoc="0" distT="0" distB="1905" distL="114300" distR="114300" simplePos="0" locked="0" layoutInCell="1" allowOverlap="1" relativeHeight="3">
+          <wp:anchor behindDoc="0" distT="0" distB="0" distL="0" distR="0" simplePos="0" locked="0" layoutInCell="1" allowOverlap="1" relativeHeight="3">
             <wp:simplePos x="0" y="0"/>
-            <wp:positionH relativeFrom="margin">
-              <wp:posOffset>-424180</wp:posOffset>
+            <wp:positionH relativeFrom="column">
+              <wp:align>center</wp:align>
             </wp:positionH>
-            <wp:positionV relativeFrom="margin">
-              <wp:posOffset>3963670</wp:posOffset>
+            <wp:positionV relativeFrom="paragraph">
+              <wp:posOffset>635</wp:posOffset>
             </wp:positionV>
-            <wp:extent cx="6347460" cy="5066030"/>
+            <wp:extent cx="5940425" cy="4469130"/>
             <wp:effectExtent l="0" t="0" r="0" b="0"/>
-            <wp:wrapSquare wrapText="bothSides"/>
-            <wp:docPr id="2" name="Рисунок 2" descr=""/>
+            <wp:wrapSquare wrapText="largest"/>
+            <wp:docPr id="2" name="Изображение1" descr=""/>
             <wp:cNvGraphicFramePr>
               <a:graphicFrameLocks xmlns:a="http://schemas.openxmlformats.org/drawingml/2006/main" noChangeAspect="1"/>
             </wp:cNvGraphicFramePr>
@@ -821,7 +811,7 @@
               <a:graphicData uri="http://schemas.openxmlformats.org/drawingml/2006/picture">
                 <pic:pic xmlns:pic="http://schemas.openxmlformats.org/drawingml/2006/picture">
                   <pic:nvPicPr>
-                    <pic:cNvPr id="2" name="Рисунок 2" descr=""/>
+                    <pic:cNvPr id="2" name="Изображение1" descr=""/>
                     <pic:cNvPicPr>
                       <a:picLocks noChangeAspect="1" noChangeArrowheads="1"/>
                     </pic:cNvPicPr>
@@ -835,7 +825,7 @@
                   <pic:spPr bwMode="auto">
                     <a:xfrm>
                       <a:off x="0" y="0"/>
-                      <a:ext cx="6347460" cy="5066030"/>
+                      <a:ext cx="5940425" cy="4469130"/>
                     </a:xfrm>
                     <a:prstGeom prst="rect">
                       <a:avLst/>
@@ -848,26 +838,7 @@
         </w:drawing>
       </w:r>
       <w:r>
-        <w:rPr>
-          <w:lang w:val="en-US"/>
-        </w:rPr>
-        <w:t>U</w:t>
-      </w:r>
-      <w:r>
-        <w:rPr>
-          <w:lang w:val="en-US"/>
-        </w:rPr>
-        <w:t>seCases</w:t>
-      </w:r>
-    </w:p>
-    <w:p>
-      <w:pPr>
-        <w:pStyle w:val="Normal"/>
-        <w:jc w:val="left"/>
-        <w:rPr/>
-      </w:pPr>
-      <w:r>
-        <w:rPr/>
+        <w:br w:type="page"/>
       </w:r>
     </w:p>
     <w:p>
@@ -980,11 +951,7 @@
             </w:pPr>
             <w:r>
               <w:rPr/>
-              <w:t xml:space="preserve">Открыта </w:t>
-            </w:r>
-            <w:r>
-              <w:rPr/>
-              <w:t>любая страница сайта</w:t>
+              <w:t>Открыта любая страница сайта</w:t>
             </w:r>
           </w:p>
         </w:tc>
@@ -1030,11 +997,7 @@
             </w:pPr>
             <w:r>
               <w:rPr/>
-              <w:t xml:space="preserve">Нажать на </w:t>
-            </w:r>
-            <w:r>
-              <w:rPr/>
-              <w:t>текст с названием раздела «О проекте» в заголовке страницы</w:t>
+              <w:t>Нажать на текст с названием раздела «О проекте» в заголовке страницы</w:t>
             </w:r>
           </w:p>
         </w:tc>
@@ -1345,19 +1308,7 @@
             </w:pPr>
             <w:r>
               <w:rPr/>
-              <w:t>Откр</w:t>
-            </w:r>
-            <w:r>
-              <w:rPr/>
-              <w:t>ылась</w:t>
-            </w:r>
-            <w:r>
-              <w:rPr/>
-              <w:t xml:space="preserve"> страница </w:t>
-            </w:r>
-            <w:r>
-              <w:rPr/>
-              <w:t>региона/города, в хлебных крошках написан этот город</w:t>
+              <w:t>Открылась страница региона/города, в хлебных крошках написан этот город</w:t>
             </w:r>
           </w:p>
         </w:tc>
@@ -1406,11 +1357,7 @@
             </w:pPr>
             <w:r>
               <w:rPr/>
-              <w:t xml:space="preserve">Не произошёл переход на страницу </w:t>
-            </w:r>
-            <w:r>
-              <w:rPr/>
-              <w:t>выбранного региона/города</w:t>
+              <w:t>Не произошёл переход на страницу выбранного региона/города</w:t>
             </w:r>
           </w:p>
         </w:tc>
@@ -1524,11 +1471,7 @@
             </w:pPr>
             <w:r>
               <w:rPr/>
-              <w:t xml:space="preserve">Открыта </w:t>
-            </w:r>
-            <w:r>
-              <w:rPr/>
-              <w:t>любая страница сайта</w:t>
+              <w:t>Открыта любая страница сайта</w:t>
             </w:r>
           </w:p>
         </w:tc>
@@ -1830,11 +1773,7 @@
             </w:pPr>
             <w:r>
               <w:rPr/>
-              <w:t xml:space="preserve">Открыта </w:t>
-            </w:r>
-            <w:r>
-              <w:rPr/>
-              <w:t>любая страница сайта</w:t>
+              <w:t>Открыта любая страница сайта</w:t>
             </w:r>
           </w:p>
         </w:tc>
@@ -2040,7 +1979,7 @@
           <w:rPr>
             <w:rStyle w:val="Style14"/>
           </w:rPr>
-          <w:t>https://github.com/testpassword/Software-testing/tree/master/lab3-28.03.21</w:t>
+          <w:t>https://github.com/reddist/tpo_lab3</w:t>
         </w:r>
       </w:hyperlink>
       <w:r>
@@ -2125,27 +2064,7 @@
       </w:pPr>
       <w:r>
         <w:rPr/>
-        <w:t xml:space="preserve">4) проверять, </w:t>
-      </w:r>
-      <w:r>
-        <w:rPr/>
-        <w:t xml:space="preserve">что </w:t>
-      </w:r>
-      <w:r>
-        <w:rPr/>
-        <w:t xml:space="preserve">выдаёт </w:t>
-      </w:r>
-      <w:r>
-        <w:rPr/>
-        <w:t xml:space="preserve">популярные </w:t>
-      </w:r>
-      <w:r>
-        <w:rPr/>
-        <w:t xml:space="preserve">телефоны, </w:t>
-      </w:r>
-      <w:r>
-        <w:rPr/>
-        <w:t>можно перейти на страницу какого-то из них</w:t>
+        <w:t>4) проверять, что выдаёт популярные телефоны, можно перейти на страницу какого-то из них</w:t>
       </w:r>
     </w:p>
     <w:p>
@@ -2221,15 +2140,7 @@
       </w:r>
       <w:r>
         <w:rPr/>
-        <w:t>произвёл на меня в преимущественно неприятное впечатление из-за отсутствия достаточно очевидных и нужны</w:t>
-      </w:r>
-      <w:r>
-        <w:rPr/>
-        <w:t>х</w:t>
-      </w:r>
-      <w:r>
-        <w:rPr/>
-        <w:t xml:space="preserve"> вещей, таких как метод задания атрибутов элементов, фабрики генерации драйверов, а также механизма для выполнения тестов во всех браузерах сразу: все эти вещи пришлось писать самому, чего не ожидаешь от готового решения для тестирования. Во-вторых, не с лучшей стороны показал себя в данном случае </w:t>
+        <w:t xml:space="preserve">произвёл на меня в преимущественно неприятное впечатление из-за отсутствия достаточно очевидных и нужных вещей, таких как метод задания атрибутов элементов, фабрики генерации драйверов, а также механизма для выполнения тестов во всех браузерах сразу: все эти вещи пришлось писать самому, чего не ожидаешь от готового решения для тестирования. Во-вторых, не с лучшей стороны показал себя в данном случае </w:t>
       </w:r>
       <w:r>
         <w:rPr>
@@ -2298,23 +2209,7 @@
       </w:r>
       <w:r>
         <w:rPr/>
-        <w:t>эт</w:t>
-      </w:r>
-      <w:r>
-        <w:rPr/>
-        <w:t>а</w:t>
-      </w:r>
-      <w:r>
-        <w:rPr/>
-        <w:t xml:space="preserve"> фича отсутствует, и вмест</w:t>
-      </w:r>
-      <w:r>
-        <w:rPr/>
-        <w:t>о</w:t>
-      </w:r>
-      <w:r>
-        <w:rPr/>
-        <w:t xml:space="preserve"> неё предлагает использовать параметры на уровне методов, что в большинстве случаев действительно может быть более полезно, но не в текущем сценарии, когда драйвер для браузера хочется иметь на уровне класса, ввиду его переиспользования. Приходится либо откатывать к </w:t>
+        <w:t xml:space="preserve">эта фича отсутствует, и вместо неё предлагает использовать параметры на уровне методов, что в большинстве случаев действительно может быть более полезно, но не в текущем сценарии, когда драйвер для браузера хочется иметь на уровне класса, ввиду его переиспользования. Приходится либо откатывать к </w:t>
       </w:r>
       <w:r>
         <w:rPr>
@@ -2348,15 +2243,7 @@
       </w:r>
       <w:r>
         <w:rPr/>
-        <w:t>, что чревато ошибками из-за миксования аннотаци</w:t>
-      </w:r>
-      <w:r>
-        <w:rPr/>
-        <w:t>й</w:t>
-      </w:r>
-      <w:r>
-        <w:rPr/>
-        <w:t xml:space="preserve"> 4 и 5 версий, которые несовместимы между собой. Из-за вышеописанных причин, желания уменьшить дублирование кода, и при всём этом применять паттерн </w:t>
+        <w:t xml:space="preserve">, что чревато ошибками из-за миксования аннотаций 4 и 5 версий, которые несовместимы между собой. Из-за вышеописанных причин, желания уменьшить дублирование кода, и при всём этом применять паттерн </w:t>
       </w:r>
       <w:r>
         <w:rPr>
@@ -2369,31 +2256,7 @@
       </w:r>
       <w:r>
         <w:rPr/>
-        <w:t xml:space="preserve">, рекомендуемый в такого рода тестах, пришлось разрабатывать целую архитектуру для тестирования, что не очень-то и вяжется с </w:t>
-      </w:r>
-      <w:r>
-        <w:rPr/>
-        <w:t>высокой</w:t>
-      </w:r>
-      <w:r>
-        <w:rPr/>
-        <w:t xml:space="preserve"> прост</w:t>
-      </w:r>
-      <w:r>
-        <w:rPr/>
-        <w:t>от</w:t>
-      </w:r>
-      <w:r>
-        <w:rPr/>
-        <w:t>ой и скорость</w:t>
-      </w:r>
-      <w:r>
-        <w:rPr/>
-        <w:t>ю</w:t>
-      </w:r>
-      <w:r>
-        <w:rPr/>
-        <w:t xml:space="preserve"> написания тестов, и уж точно дольше ручного тестирования. А если тесты будет писать отдельная команда, не принимающая участие в разработке страницы, то также много времени уйдёт на изучение атрибутов элементов и </w:t>
+        <w:t xml:space="preserve">, рекомендуемый в такого рода тестах, пришлось разрабатывать целую архитектуру для тестирования, что не очень-то и вяжется с высокой простотой и скоростью написания тестов, и уж точно дольше ручного тестирования. А если тесты будет писать отдельная команда, не принимающая участие в разработке страницы, то также много времени уйдёт на изучение атрибутов элементов и </w:t>
       </w:r>
       <w:r>
         <w:rPr>
@@ -2473,7 +2336,7 @@
         <w:docPartGallery w:val="Page Numbers (Bottom of Page)"/>
         <w:docPartUnique w:val="true"/>
       </w:docPartObj>
-      <w:id w:val="1680666561"/>
+      <w:id w:val="490883643"/>
     </w:sdtPr>
     <w:sdtContent>
       <w:p>
@@ -3736,6 +3599,23 @@
       <w:lang w:val="zxx" w:eastAsia="zxx" w:bidi="zxx"/>
     </w:rPr>
   </w:style>
+  <w:style w:type="character" w:styleId="ListLabel12">
+    <w:name w:val="ListLabel 12"/>
+    <w:qFormat/>
+    <w:rPr/>
+  </w:style>
+  <w:style w:type="character" w:styleId="ListLabel13">
+    <w:name w:val="ListLabel 13"/>
+    <w:qFormat/>
+    <w:rPr>
+      <w:rFonts w:ascii="Cascadia Code" w:hAnsi="Cascadia Code" w:eastAsia="DengXian"/>
+      <w:color w:val="0000FF"/>
+      <w:sz w:val="20"/>
+      <w:szCs w:val="20"/>
+      <w:u w:val="single"/>
+      <w:lang w:eastAsia="ru-RU"/>
+    </w:rPr>
+  </w:style>
   <w:style w:type="paragraph" w:styleId="Style16">
     <w:name w:val="Заголовок"/>
     <w:basedOn w:val="Normal"/>

</xml_diff>